<commit_message>
Modified Git an him functional
</commit_message>
<xml_diff>
--- a/Git и его функции.docx
+++ b/Git и его функции.docx
@@ -137,7 +137,6 @@
           <w:sz w:val="24"/>
         </w:rPr>
       </w:pPr>
-      <w:proofErr w:type="gramStart"/>
       <w:r>
         <w:rPr>
           <w:rFonts w:ascii="Comic Sans MS" w:hAnsi="Comic Sans MS" w:cs="Courier New"/>
@@ -148,7 +147,6 @@
         </w:rPr>
         <w:t>git</w:t>
       </w:r>
-      <w:proofErr w:type="gramEnd"/>
       <w:r>
         <w:rPr>
           <w:rFonts w:ascii="Comic Sans MS" w:hAnsi="Comic Sans MS" w:cs="Courier New"/>
@@ -330,7 +328,6 @@
           <w:sz w:val="24"/>
         </w:rPr>
       </w:pPr>
-      <w:proofErr w:type="gramStart"/>
       <w:r>
         <w:rPr>
           <w:rFonts w:ascii="Comic Sans MS" w:hAnsi="Comic Sans MS" w:cs="Courier New"/>
@@ -341,7 +338,6 @@
         </w:rPr>
         <w:t>git</w:t>
       </w:r>
-      <w:proofErr w:type="gramEnd"/>
       <w:r>
         <w:rPr>
           <w:rFonts w:ascii="Comic Sans MS" w:hAnsi="Comic Sans MS" w:cs="Courier New"/>
@@ -741,7 +737,6 @@
           <w:rFonts w:ascii="Calibri" w:hAnsi="Calibri" w:cs="Calibri"/>
         </w:rPr>
       </w:pPr>
-      <w:proofErr w:type="gramStart"/>
       <w:r>
         <w:rPr>
           <w:rFonts w:ascii="Comic Sans MS" w:hAnsi="Comic Sans MS" w:cs="Calibri"/>
@@ -749,7 +744,6 @@
         </w:rPr>
         <w:t>git</w:t>
       </w:r>
-      <w:proofErr w:type="gramEnd"/>
       <w:r>
         <w:rPr>
           <w:rFonts w:ascii="Comic Sans MS" w:hAnsi="Comic Sans MS" w:cs="Calibri"/>
@@ -800,7 +794,6 @@
           <w:rFonts w:ascii="Calibri" w:hAnsi="Calibri" w:cs="Calibri"/>
         </w:rPr>
       </w:pPr>
-      <w:proofErr w:type="gramStart"/>
       <w:r>
         <w:rPr>
           <w:rFonts w:ascii="Comic Sans MS" w:hAnsi="Comic Sans MS" w:cs="Calibri"/>
@@ -808,7 +801,6 @@
         </w:rPr>
         <w:t>git</w:t>
       </w:r>
-      <w:proofErr w:type="gramEnd"/>
       <w:r>
         <w:rPr>
           <w:rFonts w:ascii="Comic Sans MS" w:hAnsi="Comic Sans MS" w:cs="Calibri"/>
@@ -847,7 +839,6 @@
           <w:rFonts w:ascii="Calibri" w:hAnsi="Calibri" w:cs="Calibri"/>
         </w:rPr>
       </w:pPr>
-      <w:proofErr w:type="gramStart"/>
       <w:r>
         <w:rPr>
           <w:rFonts w:ascii="Comic Sans MS" w:hAnsi="Comic Sans MS" w:cs="Calibri"/>
@@ -855,7 +846,6 @@
         </w:rPr>
         <w:t>git</w:t>
       </w:r>
-      <w:proofErr w:type="gramEnd"/>
       <w:r>
         <w:rPr>
           <w:rFonts w:ascii="Comic Sans MS" w:hAnsi="Comic Sans MS" w:cs="Calibri"/>
@@ -937,7 +927,6 @@
           <w:rFonts w:ascii="Calibri" w:hAnsi="Calibri" w:cs="Calibri"/>
         </w:rPr>
       </w:pPr>
-      <w:proofErr w:type="gramStart"/>
       <w:r>
         <w:rPr>
           <w:rFonts w:ascii="Comic Sans MS" w:hAnsi="Comic Sans MS" w:cstheme="minorHAnsi"/>
@@ -945,7 +934,6 @@
         </w:rPr>
         <w:t>git</w:t>
       </w:r>
-      <w:proofErr w:type="gramEnd"/>
       <w:r>
         <w:rPr>
           <w:rFonts w:ascii="Comic Sans MS" w:hAnsi="Comic Sans MS" w:cstheme="minorHAnsi"/>
@@ -1033,7 +1021,6 @@
           <w:rFonts w:ascii="Comic Sans MS" w:hAnsi="Comic Sans MS" w:cs="Calibri"/>
         </w:rPr>
       </w:pPr>
-      <w:proofErr w:type="gramStart"/>
       <w:r>
         <w:rPr>
           <w:rFonts w:ascii="Comic Sans MS" w:hAnsi="Comic Sans MS" w:cs="Calibri"/>
@@ -1041,7 +1028,6 @@
         </w:rPr>
         <w:t>git</w:t>
       </w:r>
-      <w:proofErr w:type="gramEnd"/>
       <w:r>
         <w:rPr>
           <w:rFonts w:ascii="Comic Sans MS" w:hAnsi="Comic Sans MS" w:cs="Calibri"/>
@@ -1130,7 +1116,6 @@
           <w:rFonts w:ascii="Comic Sans MS" w:hAnsi="Comic Sans MS" w:cs="Calibri"/>
         </w:rPr>
       </w:pPr>
-      <w:proofErr w:type="gramStart"/>
       <w:r>
         <w:rPr>
           <w:rFonts w:ascii="Comic Sans MS" w:hAnsi="Comic Sans MS" w:cs="Calibri"/>
@@ -1138,7 +1123,6 @@
         </w:rPr>
         <w:t>git</w:t>
       </w:r>
-      <w:proofErr w:type="gramEnd"/>
       <w:r>
         <w:rPr>
           <w:rFonts w:ascii="Comic Sans MS" w:hAnsi="Comic Sans MS" w:cs="Calibri"/>
@@ -1208,7 +1192,6 @@
           <w:rFonts w:ascii="Comic Sans MS" w:hAnsi="Comic Sans MS" w:cs="Calibri"/>
         </w:rPr>
       </w:pPr>
-      <w:proofErr w:type="gramStart"/>
       <w:r>
         <w:rPr>
           <w:rFonts w:ascii="Comic Sans MS" w:hAnsi="Comic Sans MS" w:cs="Calibri"/>
@@ -1216,7 +1199,6 @@
         </w:rPr>
         <w:t>git</w:t>
       </w:r>
-      <w:proofErr w:type="gramEnd"/>
       <w:r>
         <w:rPr>
           <w:rFonts w:ascii="Comic Sans MS" w:hAnsi="Comic Sans MS" w:cs="Calibri"/>
@@ -1389,7 +1371,6 @@
           <w:rFonts w:ascii="Comic Sans MS" w:hAnsi="Comic Sans MS" w:cs="Calibri"/>
         </w:rPr>
       </w:pPr>
-      <w:proofErr w:type="gramStart"/>
       <w:r>
         <w:rPr>
           <w:rFonts w:ascii="Comic Sans MS" w:hAnsi="Comic Sans MS" w:cs="Calibri"/>
@@ -1397,7 +1378,6 @@
         </w:rPr>
         <w:t>git</w:t>
       </w:r>
-      <w:proofErr w:type="gramEnd"/>
       <w:r>
         <w:rPr>
           <w:rFonts w:ascii="Comic Sans MS" w:hAnsi="Comic Sans MS" w:cs="Calibri"/>
@@ -1621,7 +1601,6 @@
           <w:rFonts w:ascii="Calibri" w:hAnsi="Calibri" w:cs="Calibri"/>
         </w:rPr>
       </w:pPr>
-      <w:proofErr w:type="gramStart"/>
       <w:r>
         <w:rPr>
           <w:rFonts w:ascii="Comic Sans MS" w:hAnsi="Comic Sans MS" w:cstheme="minorHAnsi"/>
@@ -1629,7 +1608,6 @@
         </w:rPr>
         <w:t>git</w:t>
       </w:r>
-      <w:proofErr w:type="gramEnd"/>
       <w:r>
         <w:rPr>
           <w:rFonts w:ascii="Comic Sans MS" w:hAnsi="Comic Sans MS" w:cstheme="minorHAnsi"/>
@@ -1675,14 +1653,12 @@
         </w:rPr>
         <w:t xml:space="preserve"> </w:t>
       </w:r>
-      <w:proofErr w:type="spellStart"/>
       <w:r>
         <w:rPr>
           <w:rFonts w:ascii="Comic Sans MS" w:hAnsi="Comic Sans MS" w:cstheme="minorHAnsi"/>
         </w:rPr>
         <w:t>имя_ветки</w:t>
       </w:r>
-      <w:proofErr w:type="spellEnd"/>
       <w:r>
         <w:rPr>
           <w:rFonts w:ascii="Calibri" w:hAnsi="Calibri" w:cs="Calibri"/>
@@ -1751,19 +1727,205 @@
           <w:lang w:val="en-US"/>
         </w:rPr>
         <w:t>master</w:t>
+      </w:r>
+      <w:r>
+        <w:rPr>
+          <w:rFonts w:ascii="Calibri" w:hAnsi="Calibri" w:cs="Calibri"/>
+        </w:rPr>
+        <w:t>).</w:t>
+      </w:r>
+    </w:p>
+    <w:p>
+      <w:pPr>
+        <w:jc w:val="both"/>
+        <w:rPr>
+          <w:rFonts w:ascii="Calibri" w:hAnsi="Calibri" w:cs="Calibri"/>
+        </w:rPr>
+      </w:pPr>
+      <w:r>
+        <w:rPr>
+          <w:rFonts w:ascii="Calibri" w:hAnsi="Calibri" w:cs="Calibri"/>
+        </w:rPr>
+        <w:t>Ветка – что–то нечто нового репозитория, но только внутри текущего репозитория... Ветки можно связывать, чтобы какие–то файлы из разных веток работали и контактировали между друг другом. Ветка позволяет продолжать работать, не заморачиваясь с создания нового репозитория, но только ВЫ можете связывать файлы разных веток. А без соединения веток, они не смогут контактировать, следовательно, можно не бояться сломать билд, соответственно, можно провести какую–нибудь фичу, в которой вы не уверены.</w:t>
+      </w:r>
+      <w:r>
+        <w:rPr>
+          <w:rFonts w:ascii="Calibri" w:hAnsi="Calibri" w:cs="Calibri"/>
+        </w:rPr>
+        <w:br/>
+        <w:t xml:space="preserve">Ветка – что–то вроде новой темы в тексте. Темы, то есть ветки объединены только текстом, то есть репозиторием. И без использования слов, соединяющих темы, их не соединить... Только ветки должны иметь отношение к репозиторию, а не просто валяться, как </w:t>
+      </w:r>
+      <w:r>
+        <w:rPr>
+          <w:rFonts w:ascii="Calibri" w:hAnsi="Calibri" w:cs="Calibri"/>
+        </w:rPr>
+        <w:t>чужие</w:t>
+      </w:r>
+      <w:r>
+        <w:rPr>
+          <w:rFonts w:ascii="Calibri" w:hAnsi="Calibri" w:cs="Calibri"/>
+        </w:rPr>
+        <w:t>. Вот какие существуют команды, для работы с ветками:</w:t>
+      </w:r>
+    </w:p>
+    <w:p>
+      <w:pPr>
+        <w:pStyle w:val="a3"/>
+        <w:numPr>
+          <w:ilvl w:val="0"/>
+          <w:numId w:val="5"/>
+        </w:numPr>
+        <w:jc w:val="both"/>
+        <w:rPr>
+          <w:rFonts w:ascii="Calibri" w:hAnsi="Calibri" w:cs="Calibri"/>
+        </w:rPr>
+      </w:pPr>
+      <w:r>
+        <w:rPr>
+          <w:rFonts w:ascii="Comic Sans MS" w:hAnsi="Comic Sans MS" w:cs="Calibri"/>
+          <w:lang w:val="en-US"/>
+        </w:rPr>
+        <w:t>git</w:t>
+      </w:r>
+      <w:r>
+        <w:rPr>
+          <w:rFonts w:ascii="Comic Sans MS" w:hAnsi="Comic Sans MS" w:cs="Calibri"/>
+        </w:rPr>
+        <w:t xml:space="preserve"> </w:t>
+      </w:r>
+      <w:r>
+        <w:rPr>
+          <w:rFonts w:ascii="Comic Sans MS" w:hAnsi="Comic Sans MS" w:cs="Calibri"/>
+          <w:lang w:val="en-US"/>
+        </w:rPr>
+        <w:t>branch</w:t>
+      </w:r>
+      <w:r>
+        <w:rPr>
+          <w:rFonts w:ascii="Comic Sans MS" w:hAnsi="Comic Sans MS" w:cs="Calibri"/>
+        </w:rPr>
+        <w:t xml:space="preserve"> </w:t>
+      </w:r>
+      <w:r>
+        <w:rPr>
+          <w:rFonts w:ascii="Comic Sans MS" w:hAnsi="Comic Sans MS" w:cs="Calibri"/>
+        </w:rPr>
+        <w:t xml:space="preserve">название_ветки </w:t>
+      </w:r>
+      <w:r>
+        <w:rPr>
+          <w:rFonts w:ascii="Calibri" w:hAnsi="Calibri" w:cs="Calibri"/>
+        </w:rPr>
+        <w:t>– создаёт новую ветку с неопределённым названием</w:t>
+      </w:r>
+    </w:p>
+    <w:p>
+      <w:pPr>
+        <w:pStyle w:val="a3"/>
+        <w:numPr>
+          <w:ilvl w:val="0"/>
+          <w:numId w:val="5"/>
+        </w:numPr>
+        <w:jc w:val="both"/>
+        <w:rPr>
+          <w:rFonts w:ascii="Calibri" w:hAnsi="Calibri" w:cs="Calibri"/>
+        </w:rPr>
+      </w:pPr>
+      <w:r>
+        <w:rPr>
+          <w:rFonts w:ascii="Comic Sans MS" w:hAnsi="Comic Sans MS" w:cs="Calibri"/>
+          <w:lang w:val="en-US"/>
+        </w:rPr>
+        <w:t>git</w:t>
+      </w:r>
+      <w:r>
+        <w:rPr>
+          <w:rFonts w:ascii="Comic Sans MS" w:hAnsi="Comic Sans MS" w:cs="Calibri"/>
+        </w:rPr>
+        <w:t xml:space="preserve"> </w:t>
+      </w:r>
+      <w:r>
+        <w:rPr>
+          <w:rFonts w:ascii="Comic Sans MS" w:hAnsi="Comic Sans MS" w:cs="Calibri"/>
+          <w:lang w:val="en-US"/>
+        </w:rPr>
+        <w:t>branch</w:t>
+      </w:r>
+      <w:r>
+        <w:rPr>
+          <w:rFonts w:ascii="Comic Sans MS" w:hAnsi="Comic Sans MS" w:cs="Calibri"/>
+        </w:rPr>
+        <w:t xml:space="preserve"> </w:t>
+      </w:r>
+      <w:r>
+        <w:rPr>
+          <w:rFonts w:ascii="Calibri" w:hAnsi="Calibri" w:cs="Calibri"/>
+        </w:rPr>
+        <w:t>– выводит список имеющихся в репозитории веток.</w:t>
+      </w:r>
+    </w:p>
+    <w:p>
+      <w:pPr>
+        <w:pStyle w:val="a3"/>
+        <w:numPr>
+          <w:ilvl w:val="0"/>
+          <w:numId w:val="5"/>
+        </w:numPr>
+        <w:jc w:val="both"/>
+        <w:rPr>
+          <w:rFonts w:ascii="Calibri" w:hAnsi="Calibri" w:cs="Calibri"/>
+        </w:rPr>
+      </w:pPr>
+      <w:r>
+        <w:rPr>
+          <w:rFonts w:ascii="Comic Sans MS" w:hAnsi="Comic Sans MS" w:cs="Calibri"/>
+          <w:lang w:val="en-US"/>
+        </w:rPr>
+        <w:t>git</w:t>
+      </w:r>
+      <w:r>
+        <w:rPr>
+          <w:rFonts w:ascii="Comic Sans MS" w:hAnsi="Comic Sans MS" w:cs="Calibri"/>
+        </w:rPr>
+        <w:t xml:space="preserve"> </w:t>
+      </w:r>
+      <w:r>
+        <w:rPr>
+          <w:rFonts w:ascii="Comic Sans MS" w:hAnsi="Comic Sans MS" w:cs="Calibri"/>
+          <w:lang w:val="en-US"/>
+        </w:rPr>
+        <w:t>checkout</w:t>
+      </w:r>
+      <w:r>
+        <w:rPr>
+          <w:rFonts w:ascii="Comic Sans MS" w:hAnsi="Comic Sans MS" w:cs="Calibri"/>
+        </w:rPr>
+        <w:t xml:space="preserve"> </w:t>
+      </w:r>
+      <w:r>
+        <w:rPr>
+          <w:rFonts w:ascii="Comic Sans MS" w:hAnsi="Comic Sans MS" w:cs="Calibri"/>
+        </w:rPr>
+        <w:t>название_существующей_</w:t>
       </w:r>
       <w:bookmarkStart w:id="0" w:name="_GoBack"/>
       <w:bookmarkEnd w:id="0"/>
       <w:r>
         <w:rPr>
-          <w:rFonts w:ascii="Calibri" w:hAnsi="Calibri" w:cs="Calibri"/>
-        </w:rPr>
-        <w:t>).</w:t>
+          <w:rFonts w:ascii="Comic Sans MS" w:hAnsi="Comic Sans MS" w:cs="Calibri"/>
+        </w:rPr>
+        <w:t xml:space="preserve">ветки </w:t>
+      </w:r>
+      <w:r>
+        <w:rPr>
+          <w:rFonts w:ascii="Calibri" w:hAnsi="Calibri" w:cs="Calibri"/>
+        </w:rPr>
+        <w:t>– переключает вас на ветку, для отдельной работы с ней.</w:t>
       </w:r>
     </w:p>
     <w:sectPr>
       <w:pgSz w:w="11906" w:h="16838"/>
-      <w:pgMar w:top="720" w:right="720" w:bottom="720" w:left="720" w:header="708" w:footer="708" w:gutter="0"/>
+      <w:pgMar w:top="227" w:right="312" w:bottom="238" w:left="227" w:header="709" w:footer="709" w:gutter="0"/>
       <w:cols w:space="708"/>
       <w:docGrid w:linePitch="360"/>
     </w:sectPr>
@@ -2126,6 +2288,92 @@
       </w:pPr>
     </w:lvl>
   </w:abstractNum>
+  <w:abstractNum w:abstractNumId="4">
+    <w:nsid w:val="5C29523C"/>
+    <w:multiLevelType w:val="hybridMultilevel"/>
+    <w:tmpl w:val="2D882F7C"/>
+    <w:lvl w:ilvl="0" w:tplc="0419000F">
+      <w:start w:val="1"/>
+      <w:numFmt w:val="decimal"/>
+      <w:lvlText w:val="%1."/>
+      <w:lvlJc w:val="left"/>
+      <w:pPr>
+        <w:ind w:left="720" w:hanging="360"/>
+      </w:pPr>
+    </w:lvl>
+    <w:lvl w:ilvl="1" w:tplc="04190019" w:tentative="1">
+      <w:start w:val="1"/>
+      <w:numFmt w:val="lowerLetter"/>
+      <w:lvlText w:val="%2."/>
+      <w:lvlJc w:val="left"/>
+      <w:pPr>
+        <w:ind w:left="1440" w:hanging="360"/>
+      </w:pPr>
+    </w:lvl>
+    <w:lvl w:ilvl="2" w:tplc="0419001B" w:tentative="1">
+      <w:start w:val="1"/>
+      <w:numFmt w:val="lowerRoman"/>
+      <w:lvlText w:val="%3."/>
+      <w:lvlJc w:val="right"/>
+      <w:pPr>
+        <w:ind w:left="2160" w:hanging="180"/>
+      </w:pPr>
+    </w:lvl>
+    <w:lvl w:ilvl="3" w:tplc="0419000F" w:tentative="1">
+      <w:start w:val="1"/>
+      <w:numFmt w:val="decimal"/>
+      <w:lvlText w:val="%4."/>
+      <w:lvlJc w:val="left"/>
+      <w:pPr>
+        <w:ind w:left="2880" w:hanging="360"/>
+      </w:pPr>
+    </w:lvl>
+    <w:lvl w:ilvl="4" w:tplc="04190019" w:tentative="1">
+      <w:start w:val="1"/>
+      <w:numFmt w:val="lowerLetter"/>
+      <w:lvlText w:val="%5."/>
+      <w:lvlJc w:val="left"/>
+      <w:pPr>
+        <w:ind w:left="3600" w:hanging="360"/>
+      </w:pPr>
+    </w:lvl>
+    <w:lvl w:ilvl="5" w:tplc="0419001B" w:tentative="1">
+      <w:start w:val="1"/>
+      <w:numFmt w:val="lowerRoman"/>
+      <w:lvlText w:val="%6."/>
+      <w:lvlJc w:val="right"/>
+      <w:pPr>
+        <w:ind w:left="4320" w:hanging="180"/>
+      </w:pPr>
+    </w:lvl>
+    <w:lvl w:ilvl="6" w:tplc="0419000F" w:tentative="1">
+      <w:start w:val="1"/>
+      <w:numFmt w:val="decimal"/>
+      <w:lvlText w:val="%7."/>
+      <w:lvlJc w:val="left"/>
+      <w:pPr>
+        <w:ind w:left="5040" w:hanging="360"/>
+      </w:pPr>
+    </w:lvl>
+    <w:lvl w:ilvl="7" w:tplc="04190019" w:tentative="1">
+      <w:start w:val="1"/>
+      <w:numFmt w:val="lowerLetter"/>
+      <w:lvlText w:val="%8."/>
+      <w:lvlJc w:val="left"/>
+      <w:pPr>
+        <w:ind w:left="5760" w:hanging="360"/>
+      </w:pPr>
+    </w:lvl>
+    <w:lvl w:ilvl="8" w:tplc="0419001B" w:tentative="1">
+      <w:start w:val="1"/>
+      <w:numFmt w:val="lowerRoman"/>
+      <w:lvlText w:val="%9."/>
+      <w:lvlJc w:val="right"/>
+      <w:pPr>
+        <w:ind w:left="6480" w:hanging="180"/>
+      </w:pPr>
+    </w:lvl>
+  </w:abstractNum>
   <w:num w:numId="1">
     <w:abstractNumId w:val="3"/>
   </w:num>
@@ -2137,6 +2385,9 @@
   </w:num>
   <w:num w:numId="4">
     <w:abstractNumId w:val="0"/>
+  </w:num>
+  <w:num w:numId="5">
+    <w:abstractNumId w:val="4"/>
   </w:num>
 </w:numbering>
 </file>

</xml_diff>